<commit_message>
Started work on Export/Import db
Started work on Export/Import db
Some small changes
</commit_message>
<xml_diff>
--- a/TODO.docx
+++ b/TODO.docx
@@ -4,7 +4,7 @@
   <w:body>
     <w:p>
       <w:pPr>
-        <w:pStyle w:val="Heading1"/>
+        <w:pStyle w:val="Nadpis1"/>
       </w:pPr>
       <w:bookmarkStart w:id="0" w:name="_goxnukxp92y7" w:colFirst="0" w:colLast="0"/>
       <w:bookmarkEnd w:id="0"/>
@@ -47,7 +47,7 @@
       <w:commentRangeEnd w:id="1"/>
       <w:r>
         <w:rPr>
-          <w:rStyle w:val="CommentReference"/>
+          <w:rStyle w:val="Odkaznakoment"/>
           <w:highlight w:val="yellow"/>
         </w:rPr>
         <w:commentReference w:id="1"/>
@@ -114,7 +114,7 @@
       <w:commentRangeEnd w:id="2"/>
       <w:r>
         <w:rPr>
-          <w:rStyle w:val="CommentReference"/>
+          <w:rStyle w:val="Odkaznakoment"/>
         </w:rPr>
         <w:commentReference w:id="2"/>
       </w:r>
@@ -193,11 +193,19 @@
     </w:p>
     <w:p/>
     <w:p>
-      <w:r>
-        <w:rPr>
-          <w:highlight w:val="yellow"/>
+      <w:commentRangeStart w:id="3"/>
+      <w:r>
+        <w:rPr>
+          <w:highlight w:val="cyan"/>
         </w:rPr>
         <w:t>Aplikace umožňuje export všech dat do vhodného souboru a jejich opětovný import (něco jako backup, může provést pouze knihovník).</w:t>
+      </w:r>
+      <w:commentRangeEnd w:id="3"/>
+      <w:r>
+        <w:rPr>
+          <w:rStyle w:val="Odkaznakoment"/>
+        </w:rPr>
+        <w:commentReference w:id="3"/>
       </w:r>
     </w:p>
     <w:p/>
@@ -258,14 +266,14 @@
   <w:comment w:id="1" w:author="Tomáš Guzma" w:date="2022-10-30T12:16:00Z" w:initials="TG">
     <w:p>
       <w:pPr>
-        <w:pStyle w:val="CommentText"/>
+        <w:pStyle w:val="Textkomente"/>
         <w:rPr>
           <w:lang w:val="sk-SK"/>
         </w:rPr>
       </w:pPr>
       <w:r>
         <w:rPr>
-          <w:rStyle w:val="CommentReference"/>
+          <w:rStyle w:val="Odkaznakoment"/>
         </w:rPr>
         <w:annotationRef/>
       </w:r>
@@ -283,14 +291,14 @@
   <w:comment w:id="2" w:author="Tomáš Guzma" w:date="2022-11-02T17:34:00Z" w:initials="TG">
     <w:p>
       <w:pPr>
-        <w:pStyle w:val="CommentText"/>
+        <w:pStyle w:val="Textkomente"/>
         <w:rPr>
           <w:lang w:val="sk-SK"/>
         </w:rPr>
       </w:pPr>
       <w:r>
         <w:rPr>
-          <w:rStyle w:val="CommentReference"/>
+          <w:rStyle w:val="Odkaznakoment"/>
         </w:rPr>
         <w:annotationRef/>
       </w:r>
@@ -302,6 +310,30 @@
           <w:lang w:val="sk-SK"/>
         </w:rPr>
         <w:t>šiť osobitne okrem histórie ?</w:t>
+      </w:r>
+    </w:p>
+  </w:comment>
+  <w:comment w:id="3" w:author="Pavlina Kulhava" w:date="2022-11-25T18:16:00Z" w:initials="P.K">
+    <w:p>
+      <w:pPr>
+        <w:pStyle w:val="Textkomente"/>
+      </w:pPr>
+      <w:r>
+        <w:rPr>
+          <w:rStyle w:val="Odkaznakoment"/>
+        </w:rPr>
+        <w:annotationRef/>
+      </w:r>
+      <w:r>
+        <w:t>WIP</w:t>
+      </w:r>
+    </w:p>
+    <w:p>
+      <w:pPr>
+        <w:pStyle w:val="Textkomente"/>
+      </w:pPr>
+      <w:r>
+        <w:t>-Az prijdu na to jak spoustet cmd prikazy nebo nejak to propojit tak to pujde xd</w:t>
       </w:r>
     </w:p>
   </w:comment>
@@ -312,6 +344,7 @@
 <w15:commentsEx xmlns:wpc="http://schemas.microsoft.com/office/word/2010/wordprocessingCanvas" xmlns:cx="http://schemas.microsoft.com/office/drawing/2014/chartex" xmlns:cx1="http://schemas.microsoft.com/office/drawing/2015/9/8/chartex" xmlns:cx2="http://schemas.microsoft.com/office/drawing/2015/10/21/chartex" xmlns:cx3="http://schemas.microsoft.com/office/drawing/2016/5/9/chartex" xmlns:cx4="http://schemas.microsoft.com/office/drawing/2016/5/10/chartex" xmlns:cx5="http://schemas.microsoft.com/office/drawing/2016/5/11/chartex" xmlns:cx6="http://schemas.microsoft.com/office/drawing/2016/5/12/chartex" xmlns:cx7="http://schemas.microsoft.com/office/drawing/2016/5/13/chartex" xmlns:cx8="http://schemas.microsoft.com/office/drawing/2016/5/14/chartex" xmlns:mc="http://schemas.openxmlformats.org/markup-compatibility/2006" xmlns:aink="http://schemas.microsoft.com/office/drawing/2016/ink" xmlns:am3d="http://schemas.microsoft.com/office/drawing/2017/model3d" xmlns:o="urn:schemas-microsoft-com:office:office" xmlns:oel="http://schemas.microsoft.com/office/2019/extlst" xmlns:r="http://schemas.openxmlformats.org/officeDocument/2006/relationships" xmlns:m="http://schemas.openxmlformats.org/officeDocument/2006/math" xmlns:v="urn:schemas-microsoft-com:vml" xmlns:wp14="http://schemas.microsoft.com/office/word/2010/wordprocessingDrawing" xmlns:wp="http://schemas.openxmlformats.org/drawingml/2006/wordprocessingDrawing" xmlns:w10="urn:schemas-microsoft-com:office:word" xmlns:w="http://schemas.openxmlformats.org/wordprocessingml/2006/main" xmlns:w14="http://schemas.microsoft.com/office/word/2010/wordml" xmlns:w15="http://schemas.microsoft.com/office/word/2012/wordml" xmlns:w16cex="http://schemas.microsoft.com/office/word/2018/wordml/cex" xmlns:w16cid="http://schemas.microsoft.com/office/word/2016/wordml/cid" xmlns:w16="http://schemas.microsoft.com/office/word/2018/wordml" xmlns:w16sdtdh="http://schemas.microsoft.com/office/word/2020/wordml/sdtdatahash" xmlns:w16se="http://schemas.microsoft.com/office/word/2015/wordml/symex" xmlns:wpg="http://schemas.microsoft.com/office/word/2010/wordprocessingGroup" xmlns:wpi="http://schemas.microsoft.com/office/word/2010/wordprocessingInk" xmlns:wne="http://schemas.microsoft.com/office/word/2006/wordml" xmlns:wps="http://schemas.microsoft.com/office/word/2010/wordprocessingShape" mc:Ignorable="w14 w15 w16se w16cid w16 w16cex w16sdtdh wp14">
   <w15:commentEx w15:paraId="0AEC9426" w15:done="0"/>
   <w15:commentEx w15:paraId="6715B2AD" w15:done="0"/>
+  <w15:commentEx w15:paraId="5CC3F228" w15:done="0"/>
 </w15:commentsEx>
 </file>
 
@@ -319,6 +352,7 @@
 <w16cex:commentsExtensible xmlns:wpc="http://schemas.microsoft.com/office/word/2010/wordprocessingCanvas" xmlns:cx="http://schemas.microsoft.com/office/drawing/2014/chartex" xmlns:cx1="http://schemas.microsoft.com/office/drawing/2015/9/8/chartex" xmlns:cx2="http://schemas.microsoft.com/office/drawing/2015/10/21/chartex" xmlns:cx3="http://schemas.microsoft.com/office/drawing/2016/5/9/chartex" xmlns:cx4="http://schemas.microsoft.com/office/drawing/2016/5/10/chartex" xmlns:cx5="http://schemas.microsoft.com/office/drawing/2016/5/11/chartex" xmlns:cx6="http://schemas.microsoft.com/office/drawing/2016/5/12/chartex" xmlns:cx7="http://schemas.microsoft.com/office/drawing/2016/5/13/chartex" xmlns:cx8="http://schemas.microsoft.com/office/drawing/2016/5/14/chartex" xmlns:mc="http://schemas.openxmlformats.org/markup-compatibility/2006" xmlns:aink="http://schemas.microsoft.com/office/drawing/2016/ink" xmlns:am3d="http://schemas.microsoft.com/office/drawing/2017/model3d" xmlns:o="urn:schemas-microsoft-com:office:office" xmlns:oel="http://schemas.microsoft.com/office/2019/extlst" xmlns:r="http://schemas.openxmlformats.org/officeDocument/2006/relationships" xmlns:m="http://schemas.openxmlformats.org/officeDocument/2006/math" xmlns:v="urn:schemas-microsoft-com:vml" xmlns:wp14="http://schemas.microsoft.com/office/word/2010/wordprocessingDrawing" xmlns:wp="http://schemas.openxmlformats.org/drawingml/2006/wordprocessingDrawing" xmlns:w10="urn:schemas-microsoft-com:office:word" xmlns:w="http://schemas.openxmlformats.org/wordprocessingml/2006/main" xmlns:w14="http://schemas.microsoft.com/office/word/2010/wordml" xmlns:w15="http://schemas.microsoft.com/office/word/2012/wordml" xmlns:w16cex="http://schemas.microsoft.com/office/word/2018/wordml/cex" xmlns:w16cid="http://schemas.microsoft.com/office/word/2016/wordml/cid" xmlns:w16="http://schemas.microsoft.com/office/word/2018/wordml" xmlns:w16sdtdh="http://schemas.microsoft.com/office/word/2020/wordml/sdtdatahash" xmlns:w16se="http://schemas.microsoft.com/office/word/2015/wordml/symex" xmlns:wpg="http://schemas.microsoft.com/office/word/2010/wordprocessingGroup" xmlns:wpi="http://schemas.microsoft.com/office/word/2010/wordprocessingInk" xmlns:wne="http://schemas.microsoft.com/office/word/2006/wordml" xmlns:wps="http://schemas.microsoft.com/office/word/2010/wordprocessingShape" mc:Ignorable="w14 w15 w16se w16cid w16 w16cex w16sdtdh wp14">
   <w16cex:commentExtensible w16cex:durableId="2708E984" w16cex:dateUtc="2022-10-30T11:16:00Z"/>
   <w16cex:commentExtensible w16cex:durableId="270D2898" w16cex:dateUtc="2022-11-02T16:34:00Z"/>
+  <w16cex:commentExtensible w16cex:durableId="272B8508" w16cex:dateUtc="2022-11-25T17:16:00Z"/>
 </w16cex:commentsExtensible>
 </file>
 
@@ -326,6 +360,7 @@
 <w16cid:commentsIds xmlns:wpc="http://schemas.microsoft.com/office/word/2010/wordprocessingCanvas" xmlns:cx="http://schemas.microsoft.com/office/drawing/2014/chartex" xmlns:cx1="http://schemas.microsoft.com/office/drawing/2015/9/8/chartex" xmlns:cx2="http://schemas.microsoft.com/office/drawing/2015/10/21/chartex" xmlns:cx3="http://schemas.microsoft.com/office/drawing/2016/5/9/chartex" xmlns:cx4="http://schemas.microsoft.com/office/drawing/2016/5/10/chartex" xmlns:cx5="http://schemas.microsoft.com/office/drawing/2016/5/11/chartex" xmlns:cx6="http://schemas.microsoft.com/office/drawing/2016/5/12/chartex" xmlns:cx7="http://schemas.microsoft.com/office/drawing/2016/5/13/chartex" xmlns:cx8="http://schemas.microsoft.com/office/drawing/2016/5/14/chartex" xmlns:mc="http://schemas.openxmlformats.org/markup-compatibility/2006" xmlns:aink="http://schemas.microsoft.com/office/drawing/2016/ink" xmlns:am3d="http://schemas.microsoft.com/office/drawing/2017/model3d" xmlns:o="urn:schemas-microsoft-com:office:office" xmlns:oel="http://schemas.microsoft.com/office/2019/extlst" xmlns:r="http://schemas.openxmlformats.org/officeDocument/2006/relationships" xmlns:m="http://schemas.openxmlformats.org/officeDocument/2006/math" xmlns:v="urn:schemas-microsoft-com:vml" xmlns:wp14="http://schemas.microsoft.com/office/word/2010/wordprocessingDrawing" xmlns:wp="http://schemas.openxmlformats.org/drawingml/2006/wordprocessingDrawing" xmlns:w10="urn:schemas-microsoft-com:office:word" xmlns:w="http://schemas.openxmlformats.org/wordprocessingml/2006/main" xmlns:w14="http://schemas.microsoft.com/office/word/2010/wordml" xmlns:w15="http://schemas.microsoft.com/office/word/2012/wordml" xmlns:w16cex="http://schemas.microsoft.com/office/word/2018/wordml/cex" xmlns:w16cid="http://schemas.microsoft.com/office/word/2016/wordml/cid" xmlns:w16="http://schemas.microsoft.com/office/word/2018/wordml" xmlns:w16sdtdh="http://schemas.microsoft.com/office/word/2020/wordml/sdtdatahash" xmlns:w16se="http://schemas.microsoft.com/office/word/2015/wordml/symex" xmlns:wpg="http://schemas.microsoft.com/office/word/2010/wordprocessingGroup" xmlns:wpi="http://schemas.microsoft.com/office/word/2010/wordprocessingInk" xmlns:wne="http://schemas.microsoft.com/office/word/2006/wordml" xmlns:wps="http://schemas.microsoft.com/office/word/2010/wordprocessingShape" mc:Ignorable="w14 w15 w16se w16cid w16 w16cex w16sdtdh wp14">
   <w16cid:commentId w16cid:paraId="0AEC9426" w16cid:durableId="2708E984"/>
   <w16cid:commentId w16cid:paraId="6715B2AD" w16cid:durableId="270D2898"/>
+  <w16cid:commentId w16cid:paraId="5CC3F228" w16cid:durableId="272B8508"/>
 </w16cid:commentsIds>
 </file>
 
@@ -333,6 +368,9 @@
 <w15:people xmlns:wpc="http://schemas.microsoft.com/office/word/2010/wordprocessingCanvas" xmlns:cx="http://schemas.microsoft.com/office/drawing/2014/chartex" xmlns:cx1="http://schemas.microsoft.com/office/drawing/2015/9/8/chartex" xmlns:cx2="http://schemas.microsoft.com/office/drawing/2015/10/21/chartex" xmlns:cx3="http://schemas.microsoft.com/office/drawing/2016/5/9/chartex" xmlns:cx4="http://schemas.microsoft.com/office/drawing/2016/5/10/chartex" xmlns:cx5="http://schemas.microsoft.com/office/drawing/2016/5/11/chartex" xmlns:cx6="http://schemas.microsoft.com/office/drawing/2016/5/12/chartex" xmlns:cx7="http://schemas.microsoft.com/office/drawing/2016/5/13/chartex" xmlns:cx8="http://schemas.microsoft.com/office/drawing/2016/5/14/chartex" xmlns:mc="http://schemas.openxmlformats.org/markup-compatibility/2006" xmlns:aink="http://schemas.microsoft.com/office/drawing/2016/ink" xmlns:am3d="http://schemas.microsoft.com/office/drawing/2017/model3d" xmlns:o="urn:schemas-microsoft-com:office:office" xmlns:oel="http://schemas.microsoft.com/office/2019/extlst" xmlns:r="http://schemas.openxmlformats.org/officeDocument/2006/relationships" xmlns:m="http://schemas.openxmlformats.org/officeDocument/2006/math" xmlns:v="urn:schemas-microsoft-com:vml" xmlns:wp14="http://schemas.microsoft.com/office/word/2010/wordprocessingDrawing" xmlns:wp="http://schemas.openxmlformats.org/drawingml/2006/wordprocessingDrawing" xmlns:w10="urn:schemas-microsoft-com:office:word" xmlns:w="http://schemas.openxmlformats.org/wordprocessingml/2006/main" xmlns:w14="http://schemas.microsoft.com/office/word/2010/wordml" xmlns:w15="http://schemas.microsoft.com/office/word/2012/wordml" xmlns:w16cex="http://schemas.microsoft.com/office/word/2018/wordml/cex" xmlns:w16cid="http://schemas.microsoft.com/office/word/2016/wordml/cid" xmlns:w16="http://schemas.microsoft.com/office/word/2018/wordml" xmlns:w16sdtdh="http://schemas.microsoft.com/office/word/2020/wordml/sdtdatahash" xmlns:w16se="http://schemas.microsoft.com/office/word/2015/wordml/symex" xmlns:wpg="http://schemas.microsoft.com/office/word/2010/wordprocessingGroup" xmlns:wpi="http://schemas.microsoft.com/office/word/2010/wordprocessingInk" xmlns:wne="http://schemas.microsoft.com/office/word/2006/wordml" xmlns:wps="http://schemas.microsoft.com/office/word/2010/wordprocessingShape" mc:Ignorable="w14 w15 w16se w16cid w16 w16cex w16sdtdh wp14">
   <w15:person w15:author="Tomáš Guzma">
     <w15:presenceInfo w15:providerId="None" w15:userId="Tomáš Guzma"/>
+  </w15:person>
+  <w15:person w15:author="Pavlina Kulhava">
+    <w15:presenceInfo w15:providerId="None" w15:userId="Pavlina Kulhava"/>
   </w15:person>
 </w15:people>
 </file>
@@ -732,14 +770,14 @@
     <w:lsdException w:name="Unresolved Mention" w:semiHidden="1" w:unhideWhenUsed="1"/>
     <w:lsdException w:name="Smart Link" w:semiHidden="1" w:unhideWhenUsed="1"/>
   </w:latentStyles>
-  <w:style w:type="paragraph" w:default="1" w:styleId="Normal">
+  <w:style w:type="paragraph" w:default="1" w:styleId="Normln">
     <w:name w:val="Normal"/>
     <w:qFormat/>
   </w:style>
-  <w:style w:type="paragraph" w:styleId="Heading1">
+  <w:style w:type="paragraph" w:styleId="Nadpis1">
     <w:name w:val="heading 1"/>
-    <w:basedOn w:val="Normal"/>
-    <w:next w:val="Normal"/>
+    <w:basedOn w:val="Normln"/>
+    <w:next w:val="Normln"/>
     <w:uiPriority w:val="9"/>
     <w:qFormat/>
     <w:pPr>
@@ -753,10 +791,10 @@
       <w:szCs w:val="40"/>
     </w:rPr>
   </w:style>
-  <w:style w:type="paragraph" w:styleId="Heading2">
+  <w:style w:type="paragraph" w:styleId="Nadpis2">
     <w:name w:val="heading 2"/>
-    <w:basedOn w:val="Normal"/>
-    <w:next w:val="Normal"/>
+    <w:basedOn w:val="Normln"/>
+    <w:next w:val="Normln"/>
     <w:uiPriority w:val="9"/>
     <w:semiHidden/>
     <w:unhideWhenUsed/>
@@ -772,10 +810,10 @@
       <w:szCs w:val="32"/>
     </w:rPr>
   </w:style>
-  <w:style w:type="paragraph" w:styleId="Heading3">
+  <w:style w:type="paragraph" w:styleId="Nadpis3">
     <w:name w:val="heading 3"/>
-    <w:basedOn w:val="Normal"/>
-    <w:next w:val="Normal"/>
+    <w:basedOn w:val="Normln"/>
+    <w:next w:val="Normln"/>
     <w:uiPriority w:val="9"/>
     <w:semiHidden/>
     <w:unhideWhenUsed/>
@@ -792,10 +830,10 @@
       <w:szCs w:val="28"/>
     </w:rPr>
   </w:style>
-  <w:style w:type="paragraph" w:styleId="Heading4">
+  <w:style w:type="paragraph" w:styleId="Nadpis4">
     <w:name w:val="heading 4"/>
-    <w:basedOn w:val="Normal"/>
-    <w:next w:val="Normal"/>
+    <w:basedOn w:val="Normln"/>
+    <w:next w:val="Normln"/>
     <w:uiPriority w:val="9"/>
     <w:semiHidden/>
     <w:unhideWhenUsed/>
@@ -812,10 +850,10 @@
       <w:szCs w:val="24"/>
     </w:rPr>
   </w:style>
-  <w:style w:type="paragraph" w:styleId="Heading5">
+  <w:style w:type="paragraph" w:styleId="Nadpis5">
     <w:name w:val="heading 5"/>
-    <w:basedOn w:val="Normal"/>
-    <w:next w:val="Normal"/>
+    <w:basedOn w:val="Normln"/>
+    <w:next w:val="Normln"/>
     <w:uiPriority w:val="9"/>
     <w:semiHidden/>
     <w:unhideWhenUsed/>
@@ -830,10 +868,10 @@
       <w:color w:val="666666"/>
     </w:rPr>
   </w:style>
-  <w:style w:type="paragraph" w:styleId="Heading6">
+  <w:style w:type="paragraph" w:styleId="Nadpis6">
     <w:name w:val="heading 6"/>
-    <w:basedOn w:val="Normal"/>
-    <w:next w:val="Normal"/>
+    <w:basedOn w:val="Normln"/>
+    <w:next w:val="Normln"/>
     <w:uiPriority w:val="9"/>
     <w:semiHidden/>
     <w:unhideWhenUsed/>
@@ -849,13 +887,13 @@
       <w:color w:val="666666"/>
     </w:rPr>
   </w:style>
-  <w:style w:type="character" w:default="1" w:styleId="DefaultParagraphFont">
+  <w:style w:type="character" w:default="1" w:styleId="Standardnpsmoodstavce">
     <w:name w:val="Default Paragraph Font"/>
     <w:uiPriority w:val="1"/>
     <w:semiHidden/>
     <w:unhideWhenUsed/>
   </w:style>
-  <w:style w:type="table" w:default="1" w:styleId="TableNormal">
+  <w:style w:type="table" w:default="1" w:styleId="Normlntabulka">
     <w:name w:val="Normal Table"/>
     <w:uiPriority w:val="99"/>
     <w:semiHidden/>
@@ -870,16 +908,16 @@
       </w:tblCellMar>
     </w:tblPr>
   </w:style>
-  <w:style w:type="numbering" w:default="1" w:styleId="NoList">
+  <w:style w:type="numbering" w:default="1" w:styleId="Bezseznamu">
     <w:name w:val="No List"/>
     <w:uiPriority w:val="99"/>
     <w:semiHidden/>
     <w:unhideWhenUsed/>
   </w:style>
-  <w:style w:type="paragraph" w:styleId="Title">
+  <w:style w:type="paragraph" w:styleId="Nzev">
     <w:name w:val="Title"/>
-    <w:basedOn w:val="Normal"/>
-    <w:next w:val="Normal"/>
+    <w:basedOn w:val="Normln"/>
+    <w:next w:val="Normln"/>
     <w:uiPriority w:val="10"/>
     <w:qFormat/>
     <w:pPr>
@@ -892,10 +930,10 @@
       <w:szCs w:val="52"/>
     </w:rPr>
   </w:style>
-  <w:style w:type="paragraph" w:styleId="Subtitle">
+  <w:style w:type="paragraph" w:styleId="Podnadpis">
     <w:name w:val="Subtitle"/>
-    <w:basedOn w:val="Normal"/>
-    <w:next w:val="Normal"/>
+    <w:basedOn w:val="Normln"/>
+    <w:next w:val="Normln"/>
     <w:uiPriority w:val="11"/>
     <w:qFormat/>
     <w:pPr>
@@ -909,9 +947,9 @@
       <w:szCs w:val="30"/>
     </w:rPr>
   </w:style>
-  <w:style w:type="character" w:styleId="CommentReference">
+  <w:style w:type="character" w:styleId="Odkaznakoment">
     <w:name w:val="annotation reference"/>
-    <w:basedOn w:val="DefaultParagraphFont"/>
+    <w:basedOn w:val="Standardnpsmoodstavce"/>
     <w:uiPriority w:val="99"/>
     <w:semiHidden/>
     <w:unhideWhenUsed/>
@@ -921,10 +959,10 @@
       <w:szCs w:val="16"/>
     </w:rPr>
   </w:style>
-  <w:style w:type="paragraph" w:styleId="CommentText">
+  <w:style w:type="paragraph" w:styleId="Textkomente">
     <w:name w:val="annotation text"/>
-    <w:basedOn w:val="Normal"/>
-    <w:link w:val="CommentTextChar"/>
+    <w:basedOn w:val="Normln"/>
+    <w:link w:val="TextkomenteChar"/>
     <w:uiPriority w:val="99"/>
     <w:semiHidden/>
     <w:unhideWhenUsed/>
@@ -937,10 +975,10 @@
       <w:szCs w:val="20"/>
     </w:rPr>
   </w:style>
-  <w:style w:type="character" w:customStyle="1" w:styleId="CommentTextChar">
-    <w:name w:val="Comment Text Char"/>
-    <w:basedOn w:val="DefaultParagraphFont"/>
-    <w:link w:val="CommentText"/>
+  <w:style w:type="character" w:customStyle="1" w:styleId="TextkomenteChar">
+    <w:name w:val="Text komentáře Char"/>
+    <w:basedOn w:val="Standardnpsmoodstavce"/>
+    <w:link w:val="Textkomente"/>
     <w:uiPriority w:val="99"/>
     <w:semiHidden/>
     <w:rsid w:val="002C7E74"/>
@@ -949,11 +987,11 @@
       <w:szCs w:val="20"/>
     </w:rPr>
   </w:style>
-  <w:style w:type="paragraph" w:styleId="CommentSubject">
+  <w:style w:type="paragraph" w:styleId="Pedmtkomente">
     <w:name w:val="annotation subject"/>
-    <w:basedOn w:val="CommentText"/>
-    <w:next w:val="CommentText"/>
-    <w:link w:val="CommentSubjectChar"/>
+    <w:basedOn w:val="Textkomente"/>
+    <w:next w:val="Textkomente"/>
+    <w:link w:val="PedmtkomenteChar"/>
     <w:uiPriority w:val="99"/>
     <w:semiHidden/>
     <w:unhideWhenUsed/>
@@ -963,10 +1001,10 @@
       <w:bCs/>
     </w:rPr>
   </w:style>
-  <w:style w:type="character" w:customStyle="1" w:styleId="CommentSubjectChar">
-    <w:name w:val="Comment Subject Char"/>
-    <w:basedOn w:val="CommentTextChar"/>
-    <w:link w:val="CommentSubject"/>
+  <w:style w:type="character" w:customStyle="1" w:styleId="PedmtkomenteChar">
+    <w:name w:val="Předmět komentáře Char"/>
+    <w:basedOn w:val="TextkomenteChar"/>
+    <w:link w:val="Pedmtkomente"/>
     <w:uiPriority w:val="99"/>
     <w:semiHidden/>
     <w:rsid w:val="002C7E74"/>

</xml_diff>